<commit_message>
Update Task 2 with return statements instead of printf
</commit_message>
<xml_diff>
--- a/A01385183 ROMBOUT CALEY COMP 2510 Lab 3.docx
+++ b/A01385183 ROMBOUT CALEY COMP 2510 Lab 3.docx
@@ -475,7 +475,7 @@
                 <w:color w:val="000000"/>
                 <w:sz w:val="28"/>
                 <w:szCs w:val="28"/>
-                <w:lang w:val="en-CA" w:eastAsia="en-CA"/>
+                <w:lang w:eastAsia="en-CA"/>
               </w:rPr>
             </w:pPr>
             <w:r>
@@ -484,9 +484,9 @@
                 <w:color w:val="000000"/>
                 <w:sz w:val="28"/>
                 <w:szCs w:val="28"/>
-                <w:lang w:val="en-CA" w:eastAsia="en-CA"/>
-              </w:rPr>
-              <w:t xml:space="preserve">void </w:t>
+                <w:lang w:eastAsia="en-CA"/>
+              </w:rPr>
+              <w:t xml:space="preserve">int </w:t>
             </w:r>
             <w:proofErr w:type="spellStart"/>
             <w:r>
@@ -495,7 +495,7 @@
                 <w:color w:val="000000"/>
                 <w:sz w:val="28"/>
                 <w:szCs w:val="28"/>
-                <w:lang w:val="en-CA" w:eastAsia="en-CA"/>
+                <w:lang w:eastAsia="en-CA"/>
               </w:rPr>
               <w:t>smallest_</w:t>
             </w:r>
@@ -506,7 +506,7 @@
                 <w:color w:val="000000"/>
                 <w:sz w:val="28"/>
                 <w:szCs w:val="28"/>
-                <w:lang w:val="en-CA" w:eastAsia="en-CA"/>
+                <w:lang w:eastAsia="en-CA"/>
               </w:rPr>
               <w:t>value</w:t>
             </w:r>
@@ -517,7 +517,7 @@
                 <w:color w:val="000000"/>
                 <w:sz w:val="28"/>
                 <w:szCs w:val="28"/>
-                <w:lang w:val="en-CA" w:eastAsia="en-CA"/>
+                <w:lang w:eastAsia="en-CA"/>
               </w:rPr>
               <w:t>(</w:t>
             </w:r>
@@ -528,7 +528,7 @@
                 <w:color w:val="000000"/>
                 <w:sz w:val="28"/>
                 <w:szCs w:val="28"/>
-                <w:lang w:val="en-CA" w:eastAsia="en-CA"/>
+                <w:lang w:eastAsia="en-CA"/>
               </w:rPr>
               <w:t>int num1, int num2) {</w:t>
             </w:r>
@@ -538,7 +538,7 @@
                 <w:color w:val="000000"/>
                 <w:sz w:val="28"/>
                 <w:szCs w:val="28"/>
-                <w:lang w:val="en-CA" w:eastAsia="en-CA"/>
+                <w:lang w:eastAsia="en-CA"/>
               </w:rPr>
               <w:br/>
               <w:t xml:space="preserve">    if (num1 &gt; num2) {</w:t>
@@ -549,148 +549,18 @@
                 <w:color w:val="000000"/>
                 <w:sz w:val="28"/>
                 <w:szCs w:val="28"/>
-                <w:lang w:val="en-CA" w:eastAsia="en-CA"/>
-              </w:rPr>
-              <w:br/>
-              <w:t xml:space="preserve">        </w:t>
-            </w:r>
-            <w:proofErr w:type="spellStart"/>
-            <w:r>
-              <w:rPr>
-                <w:rFonts w:ascii="Consolas" w:hAnsi="Consolas"/>
-                <w:color w:val="000000"/>
-                <w:sz w:val="28"/>
-                <w:szCs w:val="28"/>
-                <w:lang w:val="en-CA" w:eastAsia="en-CA"/>
-              </w:rPr>
-              <w:t>printf</w:t>
-            </w:r>
-            <w:proofErr w:type="spellEnd"/>
-            <w:r>
-              <w:rPr>
-                <w:rFonts w:ascii="Consolas" w:hAnsi="Consolas"/>
-                <w:color w:val="000000"/>
-                <w:sz w:val="28"/>
-                <w:szCs w:val="28"/>
-                <w:lang w:val="en-CA" w:eastAsia="en-CA"/>
-              </w:rPr>
-              <w:t>("%d is the smaller value.\n", num2);</w:t>
-            </w:r>
-            <w:r>
-              <w:rPr>
-                <w:rFonts w:ascii="Consolas" w:hAnsi="Consolas"/>
-                <w:color w:val="000000"/>
-                <w:sz w:val="28"/>
-                <w:szCs w:val="28"/>
-                <w:lang w:val="en-CA" w:eastAsia="en-CA"/>
-              </w:rPr>
-              <w:br/>
-              <w:t xml:space="preserve">     } else if (num1 &lt; num2) {</w:t>
-            </w:r>
-            <w:r>
-              <w:rPr>
-                <w:rFonts w:ascii="Consolas" w:hAnsi="Consolas"/>
-                <w:color w:val="000000"/>
-                <w:sz w:val="28"/>
-                <w:szCs w:val="28"/>
-                <w:lang w:val="en-CA" w:eastAsia="en-CA"/>
-              </w:rPr>
-              <w:br/>
-              <w:t xml:space="preserve">        </w:t>
-            </w:r>
-            <w:proofErr w:type="spellStart"/>
-            <w:r>
-              <w:rPr>
-                <w:rFonts w:ascii="Consolas" w:hAnsi="Consolas"/>
-                <w:color w:val="000000"/>
-                <w:sz w:val="28"/>
-                <w:szCs w:val="28"/>
-                <w:lang w:val="en-CA" w:eastAsia="en-CA"/>
-              </w:rPr>
-              <w:t>printf</w:t>
-            </w:r>
-            <w:proofErr w:type="spellEnd"/>
-            <w:r>
-              <w:rPr>
-                <w:rFonts w:ascii="Consolas" w:hAnsi="Consolas"/>
-                <w:color w:val="000000"/>
-                <w:sz w:val="28"/>
-                <w:szCs w:val="28"/>
-                <w:lang w:val="en-CA" w:eastAsia="en-CA"/>
-              </w:rPr>
-              <w:t>("%d is the smal</w:t>
-            </w:r>
-            <w:r>
-              <w:rPr>
-                <w:rFonts w:ascii="Consolas" w:hAnsi="Consolas"/>
-                <w:color w:val="000000"/>
-                <w:sz w:val="28"/>
-                <w:szCs w:val="28"/>
-                <w:lang w:val="en-CA" w:eastAsia="en-CA"/>
-              </w:rPr>
-              <w:t>l</w:t>
-            </w:r>
-            <w:r>
-              <w:rPr>
-                <w:rFonts w:ascii="Consolas" w:hAnsi="Consolas"/>
-                <w:color w:val="000000"/>
-                <w:sz w:val="28"/>
-                <w:szCs w:val="28"/>
-                <w:lang w:val="en-CA" w:eastAsia="en-CA"/>
-              </w:rPr>
-              <w:t>er value.\n", num1);</w:t>
-            </w:r>
-            <w:r>
-              <w:rPr>
-                <w:rFonts w:ascii="Consolas" w:hAnsi="Consolas"/>
-                <w:color w:val="000000"/>
-                <w:sz w:val="28"/>
-                <w:szCs w:val="28"/>
-                <w:lang w:val="en-CA" w:eastAsia="en-CA"/>
-              </w:rPr>
-              <w:br/>
-              <w:t xml:space="preserve">     } else {</w:t>
-            </w:r>
-            <w:r>
-              <w:rPr>
-                <w:rFonts w:ascii="Consolas" w:hAnsi="Consolas"/>
-                <w:color w:val="000000"/>
-                <w:sz w:val="28"/>
-                <w:szCs w:val="28"/>
-                <w:lang w:val="en-CA" w:eastAsia="en-CA"/>
-              </w:rPr>
-              <w:br/>
-              <w:t xml:space="preserve">       </w:t>
-            </w:r>
-            <w:proofErr w:type="spellStart"/>
-            <w:r>
-              <w:rPr>
-                <w:rFonts w:ascii="Consolas" w:hAnsi="Consolas"/>
-                <w:color w:val="000000"/>
-                <w:sz w:val="28"/>
-                <w:szCs w:val="28"/>
-                <w:lang w:val="en-CA" w:eastAsia="en-CA"/>
-              </w:rPr>
-              <w:t>printf</w:t>
-            </w:r>
-            <w:proofErr w:type="spellEnd"/>
-            <w:r>
-              <w:rPr>
-                <w:rFonts w:ascii="Consolas" w:hAnsi="Consolas"/>
-                <w:color w:val="000000"/>
-                <w:sz w:val="28"/>
-                <w:szCs w:val="28"/>
-                <w:lang w:val="en-CA" w:eastAsia="en-CA"/>
-              </w:rPr>
-              <w:t>("They are the same.");</w:t>
-            </w:r>
-            <w:r>
-              <w:rPr>
-                <w:rFonts w:ascii="Consolas" w:hAnsi="Consolas"/>
-                <w:color w:val="000000"/>
-                <w:sz w:val="28"/>
-                <w:szCs w:val="28"/>
-                <w:lang w:val="en-CA" w:eastAsia="en-CA"/>
+                <w:lang w:eastAsia="en-CA"/>
+              </w:rPr>
+              <w:br/>
+              <w:t xml:space="preserve">        return num2;</w:t>
+            </w:r>
+            <w:r>
+              <w:rPr>
+                <w:rFonts w:ascii="Consolas" w:hAnsi="Consolas"/>
+                <w:color w:val="000000"/>
+                <w:sz w:val="28"/>
+                <w:szCs w:val="28"/>
+                <w:lang w:eastAsia="en-CA"/>
               </w:rPr>
               <w:br/>
               <w:t xml:space="preserve">     }</w:t>
@@ -701,11 +571,68 @@
                 <w:color w:val="000000"/>
                 <w:sz w:val="28"/>
                 <w:szCs w:val="28"/>
-                <w:lang w:val="en-CA" w:eastAsia="en-CA"/>
+                <w:lang w:eastAsia="en-CA"/>
+              </w:rPr>
+              <w:br/>
+              <w:t xml:space="preserve">    if (num1 &lt; num2) {</w:t>
+            </w:r>
+            <w:r>
+              <w:rPr>
+                <w:rFonts w:ascii="Consolas" w:hAnsi="Consolas"/>
+                <w:color w:val="000000"/>
+                <w:sz w:val="28"/>
+                <w:szCs w:val="28"/>
+                <w:lang w:eastAsia="en-CA"/>
+              </w:rPr>
+              <w:br/>
+              <w:t xml:space="preserve">        return num1;</w:t>
+            </w:r>
+            <w:r>
+              <w:rPr>
+                <w:rFonts w:ascii="Consolas" w:hAnsi="Consolas"/>
+                <w:color w:val="000000"/>
+                <w:sz w:val="28"/>
+                <w:szCs w:val="28"/>
+                <w:lang w:eastAsia="en-CA"/>
+              </w:rPr>
+              <w:br/>
+              <w:t xml:space="preserve">     }</w:t>
+            </w:r>
+            <w:r>
+              <w:rPr>
+                <w:rFonts w:ascii="Consolas" w:hAnsi="Consolas"/>
+                <w:color w:val="000000"/>
+                <w:sz w:val="28"/>
+                <w:szCs w:val="28"/>
+                <w:lang w:eastAsia="en-CA"/>
+              </w:rPr>
+              <w:br/>
+              <w:t xml:space="preserve">    return 0;</w:t>
+            </w:r>
+            <w:r>
+              <w:rPr>
+                <w:rFonts w:ascii="Consolas" w:hAnsi="Consolas"/>
+                <w:color w:val="000000"/>
+                <w:sz w:val="28"/>
+                <w:szCs w:val="28"/>
+                <w:lang w:eastAsia="en-CA"/>
               </w:rPr>
               <w:br/>
               <w:t>}</w:t>
             </w:r>
+          </w:p>
+          <w:p>
+            <w:pPr>
+              <w:shd w:val="clear" w:color="auto" w:fill="FFFFFF"/>
+              <w:spacing w:line="285" w:lineRule="atLeast"/>
+              <w:rPr>
+                <w:rFonts w:ascii="Consolas" w:hAnsi="Consolas"/>
+                <w:color w:val="000000"/>
+                <w:sz w:val="28"/>
+                <w:szCs w:val="28"/>
+                <w:lang w:val="en-CA" w:eastAsia="en-CA"/>
+              </w:rPr>
+            </w:pPr>
           </w:p>
         </w:tc>
       </w:tr>

</xml_diff>